<commit_message>
Modifiche alla Documentazione Object Orientation.
</commit_message>
<xml_diff>
--- a/Documentazione/Word/Documentazione Object Orientation.docx
+++ b/Documentazione/Word/Documentazione Object Orientation.docx
@@ -1108,61 +1108,79 @@
           <w:szCs w:val="28"/>
         </w:rPr>
       </w:pPr>
-    </w:p>
-    <w:p>
-      <w:pPr>
-        <w:rPr>
-          <w:rFonts w:ascii="Arial" w:hAnsi="Arial" w:cs="Arial"/>
-          <w:sz w:val="28"/>
-          <w:szCs w:val="28"/>
-        </w:rPr>
-      </w:pPr>
-    </w:p>
-    <w:p>
-      <w:pPr>
-        <w:rPr>
-          <w:rFonts w:ascii="Arial" w:hAnsi="Arial" w:cs="Arial"/>
-          <w:sz w:val="28"/>
-          <w:szCs w:val="28"/>
-        </w:rPr>
-      </w:pPr>
-    </w:p>
-    <w:p>
-      <w:pPr>
-        <w:rPr>
-          <w:rFonts w:ascii="Arial" w:hAnsi="Arial" w:cs="Arial"/>
-          <w:sz w:val="28"/>
-          <w:szCs w:val="28"/>
-        </w:rPr>
-      </w:pPr>
-    </w:p>
-    <w:p>
-      <w:pPr>
-        <w:rPr>
-          <w:rFonts w:ascii="Arial" w:hAnsi="Arial" w:cs="Arial"/>
-          <w:sz w:val="28"/>
-          <w:szCs w:val="28"/>
-        </w:rPr>
-      </w:pPr>
-    </w:p>
-    <w:p>
-      <w:pPr>
-        <w:rPr>
-          <w:rFonts w:ascii="Arial" w:hAnsi="Arial" w:cs="Arial"/>
-          <w:sz w:val="28"/>
-          <w:szCs w:val="28"/>
-        </w:rPr>
-      </w:pPr>
-    </w:p>
-    <w:p>
-      <w:pPr>
-        <w:rPr>
-          <w:rFonts w:ascii="Arial" w:hAnsi="Arial" w:cs="Arial"/>
-          <w:b/>
-          <w:bCs/>
-          <w:color w:val="FF0000"/>
-          <w:sz w:val="44"/>
-          <w:szCs w:val="44"/>
+      <w:r>
+        <w:rPr>
+          <w:rFonts w:ascii="Arial" w:hAnsi="Arial" w:cs="Arial"/>
+          <w:noProof/>
+          <w:sz w:val="28"/>
+          <w:szCs w:val="28"/>
+        </w:rPr>
+        <w:drawing>
+          <wp:inline distT="0" distB="0" distL="0" distR="0" wp14:anchorId="0836F668" wp14:editId="78C51E86">
+            <wp:extent cx="4171950" cy="1943100"/>
+            <wp:effectExtent l="0" t="0" r="0" b="0"/>
+            <wp:docPr id="2" name="Immagine 2"/>
+            <wp:cNvGraphicFramePr>
+              <a:graphicFrameLocks xmlns:a="http://schemas.openxmlformats.org/drawingml/2006/main" noChangeAspect="1"/>
+            </wp:cNvGraphicFramePr>
+            <a:graphic xmlns:a="http://schemas.openxmlformats.org/drawingml/2006/main">
+              <a:graphicData uri="http://schemas.openxmlformats.org/drawingml/2006/picture">
+                <pic:pic xmlns:pic="http://schemas.openxmlformats.org/drawingml/2006/picture">
+                  <pic:nvPicPr>
+                    <pic:cNvPr id="0" name="Picture 1"/>
+                    <pic:cNvPicPr>
+                      <a:picLocks noChangeAspect="1" noChangeArrowheads="1"/>
+                    </pic:cNvPicPr>
+                  </pic:nvPicPr>
+                  <pic:blipFill>
+                    <a:blip r:embed="rId10">
+                      <a:extLst>
+                        <a:ext uri="{28A0092B-C50C-407E-A947-70E740481C1C}">
+                          <a14:useLocalDpi xmlns:a14="http://schemas.microsoft.com/office/drawing/2010/main" val="0"/>
+                        </a:ext>
+                      </a:extLst>
+                    </a:blip>
+                    <a:srcRect/>
+                    <a:stretch>
+                      <a:fillRect/>
+                    </a:stretch>
+                  </pic:blipFill>
+                  <pic:spPr bwMode="auto">
+                    <a:xfrm>
+                      <a:off x="0" y="0"/>
+                      <a:ext cx="4171950" cy="1943100"/>
+                    </a:xfrm>
+                    <a:prstGeom prst="rect">
+                      <a:avLst/>
+                    </a:prstGeom>
+                    <a:noFill/>
+                    <a:ln>
+                      <a:noFill/>
+                    </a:ln>
+                  </pic:spPr>
+                </pic:pic>
+              </a:graphicData>
+            </a:graphic>
+          </wp:inline>
+        </w:drawing>
+      </w:r>
+      <w:r>
+        <w:rPr>
+          <w:rFonts w:ascii="Arial" w:hAnsi="Arial" w:cs="Arial"/>
+          <w:sz w:val="28"/>
+          <w:szCs w:val="28"/>
+        </w:rPr>
+        <w:t xml:space="preserve"> “Tipi specificati”</w:t>
+      </w:r>
+      <w:bookmarkStart w:id="0" w:name="_GoBack"/>
+      <w:bookmarkEnd w:id="0"/>
+    </w:p>
+    <w:p>
+      <w:pPr>
+        <w:rPr>
+          <w:rFonts w:ascii="Arial" w:hAnsi="Arial" w:cs="Arial"/>
+          <w:sz w:val="28"/>
+          <w:szCs w:val="28"/>
         </w:rPr>
       </w:pPr>
       <w:r>
@@ -1375,160 +1393,6 @@
                 <pic:pic xmlns:pic="http://schemas.openxmlformats.org/drawingml/2006/picture">
                   <pic:nvPicPr>
                     <pic:cNvPr id="7" name="Funzione Inserimento - Sequnece Diagram.png"/>
-                    <pic:cNvPicPr/>
-                  </pic:nvPicPr>
-                  <pic:blipFill>
-                    <a:blip r:embed="rId10">
-                      <a:extLst>
-                        <a:ext uri="{28A0092B-C50C-407E-A947-70E740481C1C}">
-                          <a14:useLocalDpi xmlns:a14="http://schemas.microsoft.com/office/drawing/2010/main" val="0"/>
-                        </a:ext>
-                      </a:extLst>
-                    </a:blip>
-                    <a:stretch>
-                      <a:fillRect/>
-                    </a:stretch>
-                  </pic:blipFill>
-                  <pic:spPr>
-                    <a:xfrm>
-                      <a:off x="0" y="0"/>
-                      <a:ext cx="6120130" cy="2844800"/>
-                    </a:xfrm>
-                    <a:prstGeom prst="rect">
-                      <a:avLst/>
-                    </a:prstGeom>
-                  </pic:spPr>
-                </pic:pic>
-              </a:graphicData>
-            </a:graphic>
-          </wp:inline>
-        </w:drawing>
-      </w:r>
-    </w:p>
-    <w:p>
-      <w:pPr>
-        <w:rPr>
-          <w:rFonts w:ascii="Arial" w:hAnsi="Arial" w:cs="Arial"/>
-          <w:sz w:val="28"/>
-          <w:szCs w:val="28"/>
-        </w:rPr>
-      </w:pPr>
-      <w:r>
-        <w:rPr>
-          <w:rFonts w:ascii="Arial" w:hAnsi="Arial" w:cs="Arial"/>
-          <w:sz w:val="28"/>
-          <w:szCs w:val="28"/>
-        </w:rPr>
-        <w:t>La</w:t>
-      </w:r>
-      <w:r>
-        <w:rPr>
-          <w:rFonts w:ascii="Arial" w:hAnsi="Arial" w:cs="Arial"/>
-          <w:sz w:val="28"/>
-          <w:szCs w:val="28"/>
-        </w:rPr>
-        <w:t xml:space="preserve"> funzione inserimento viene chiamata solo se l’utente ha accesso alla dialog di “Inserisci Recensione” (ovvero quando non ha ancora pubblicato una recensione per la location selezionata) e sfrutta il DAO di recensione per avviare un inserimento.</w:t>
-      </w:r>
-    </w:p>
-    <w:p>
-      <w:pPr>
-        <w:rPr>
-          <w:rFonts w:ascii="Arial" w:hAnsi="Arial" w:cs="Arial"/>
-          <w:sz w:val="28"/>
-          <w:szCs w:val="28"/>
-        </w:rPr>
-      </w:pPr>
-    </w:p>
-    <w:p>
-      <w:pPr>
-        <w:rPr>
-          <w:rFonts w:ascii="Arial" w:hAnsi="Arial" w:cs="Arial"/>
-          <w:sz w:val="28"/>
-          <w:szCs w:val="28"/>
-        </w:rPr>
-      </w:pPr>
-    </w:p>
-    <w:p>
-      <w:pPr>
-        <w:rPr>
-          <w:rFonts w:ascii="Arial" w:hAnsi="Arial" w:cs="Arial"/>
-          <w:sz w:val="28"/>
-          <w:szCs w:val="28"/>
-        </w:rPr>
-      </w:pPr>
-    </w:p>
-    <w:p>
-      <w:pPr>
-        <w:rPr>
-          <w:rFonts w:ascii="Arial" w:hAnsi="Arial" w:cs="Arial"/>
-          <w:sz w:val="28"/>
-          <w:szCs w:val="28"/>
-        </w:rPr>
-      </w:pPr>
-    </w:p>
-    <w:p>
-      <w:pPr>
-        <w:rPr>
-          <w:rFonts w:ascii="Arial" w:hAnsi="Arial" w:cs="Arial"/>
-          <w:sz w:val="28"/>
-          <w:szCs w:val="28"/>
-        </w:rPr>
-      </w:pPr>
-    </w:p>
-    <w:p>
-      <w:pPr>
-        <w:rPr>
-          <w:rFonts w:ascii="Arial" w:hAnsi="Arial" w:cs="Arial"/>
-          <w:b/>
-          <w:bCs/>
-          <w:sz w:val="28"/>
-          <w:szCs w:val="28"/>
-        </w:rPr>
-      </w:pPr>
-      <w:r>
-        <w:rPr>
-          <w:rFonts w:ascii="Arial" w:hAnsi="Arial" w:cs="Arial"/>
-          <w:b/>
-          <w:bCs/>
-          <w:sz w:val="28"/>
-          <w:szCs w:val="28"/>
-        </w:rPr>
-        <w:lastRenderedPageBreak/>
-        <w:t>Funzione di modifica:</w:t>
-      </w:r>
-    </w:p>
-    <w:p>
-      <w:pPr>
-        <w:rPr>
-          <w:rFonts w:ascii="Arial" w:hAnsi="Arial" w:cs="Arial"/>
-          <w:b/>
-          <w:bCs/>
-          <w:sz w:val="28"/>
-          <w:szCs w:val="28"/>
-        </w:rPr>
-      </w:pPr>
-      <w:r>
-        <w:rPr>
-          <w:rFonts w:ascii="Arial" w:hAnsi="Arial" w:cs="Arial"/>
-          <w:b/>
-          <w:bCs/>
-          <w:noProof/>
-          <w:sz w:val="28"/>
-          <w:szCs w:val="28"/>
-        </w:rPr>
-        <w:drawing>
-          <wp:inline distT="0" distB="0" distL="0" distR="0" wp14:anchorId="39D80B69" wp14:editId="17E67EFF">
-            <wp:extent cx="6120130" cy="2844800"/>
-            <wp:effectExtent l="0" t="0" r="0" b="0"/>
-            <wp:docPr id="8" name="Immagine 8"/>
-            <wp:cNvGraphicFramePr>
-              <a:graphicFrameLocks xmlns:a="http://schemas.openxmlformats.org/drawingml/2006/main" noChangeAspect="1"/>
-            </wp:cNvGraphicFramePr>
-            <a:graphic xmlns:a="http://schemas.openxmlformats.org/drawingml/2006/main">
-              <a:graphicData uri="http://schemas.openxmlformats.org/drawingml/2006/picture">
-                <pic:pic xmlns:pic="http://schemas.openxmlformats.org/drawingml/2006/picture">
-                  <pic:nvPicPr>
-                    <pic:cNvPr id="8" name="Funzione Modifica - Sequnece Diagram.png"/>
                     <pic:cNvPicPr/>
                   </pic:nvPicPr>
                   <pic:blipFill>
@@ -1573,63 +1437,161 @@
           <w:sz w:val="28"/>
           <w:szCs w:val="28"/>
         </w:rPr>
-        <w:t xml:space="preserve">La funzione </w:t>
-      </w:r>
-      <w:r>
-        <w:rPr>
-          <w:rFonts w:ascii="Arial" w:hAnsi="Arial" w:cs="Arial"/>
-          <w:sz w:val="28"/>
-          <w:szCs w:val="28"/>
-        </w:rPr>
-        <w:t>modifica</w:t>
-      </w:r>
-      <w:r>
-        <w:rPr>
-          <w:rFonts w:ascii="Arial" w:hAnsi="Arial" w:cs="Arial"/>
-          <w:sz w:val="28"/>
-          <w:szCs w:val="28"/>
-        </w:rPr>
-        <w:t xml:space="preserve"> viene chiamata solo se l’utente ha accesso alla dialog di “</w:t>
-      </w:r>
-      <w:r>
-        <w:rPr>
-          <w:rFonts w:ascii="Arial" w:hAnsi="Arial" w:cs="Arial"/>
-          <w:sz w:val="28"/>
-          <w:szCs w:val="28"/>
-        </w:rPr>
-        <w:t>Modifica Recensione</w:t>
-      </w:r>
-      <w:r>
-        <w:rPr>
-          <w:rFonts w:ascii="Arial" w:hAnsi="Arial" w:cs="Arial"/>
-          <w:sz w:val="28"/>
-          <w:szCs w:val="28"/>
-        </w:rPr>
-        <w:t xml:space="preserve">” (ovvero quando ha </w:t>
-      </w:r>
-      <w:r>
-        <w:rPr>
-          <w:rFonts w:ascii="Arial" w:hAnsi="Arial" w:cs="Arial"/>
-          <w:sz w:val="28"/>
-          <w:szCs w:val="28"/>
-        </w:rPr>
-        <w:t xml:space="preserve">già </w:t>
-      </w:r>
-      <w:r>
-        <w:rPr>
-          <w:rFonts w:ascii="Arial" w:hAnsi="Arial" w:cs="Arial"/>
-          <w:sz w:val="28"/>
-          <w:szCs w:val="28"/>
-        </w:rPr>
-        <w:t>pubblicato una recensione per la location selezionata) e sfrutta il DAO di recensione per avviare un</w:t>
-      </w:r>
-      <w:r>
-        <w:rPr>
-          <w:rFonts w:ascii="Arial" w:hAnsi="Arial" w:cs="Arial"/>
-          <w:sz w:val="28"/>
-          <w:szCs w:val="28"/>
-        </w:rPr>
-        <w:t>a modifica.</w:t>
+        <w:t>La</w:t>
+      </w:r>
+      <w:r>
+        <w:rPr>
+          <w:rFonts w:ascii="Arial" w:hAnsi="Arial" w:cs="Arial"/>
+          <w:sz w:val="28"/>
+          <w:szCs w:val="28"/>
+        </w:rPr>
+        <w:t xml:space="preserve"> funzione inserimento viene chiamata solo se l’utente ha accesso alla dialog di “Inserisci Recensione” (ovvero quando non ha ancora pubblicato una recensione per la location selezionata) e sfrutta il DAO di recensione per avviare un inserimento.</w:t>
+      </w:r>
+    </w:p>
+    <w:p>
+      <w:pPr>
+        <w:rPr>
+          <w:rFonts w:ascii="Arial" w:hAnsi="Arial" w:cs="Arial"/>
+          <w:sz w:val="28"/>
+          <w:szCs w:val="28"/>
+        </w:rPr>
+      </w:pPr>
+    </w:p>
+    <w:p>
+      <w:pPr>
+        <w:rPr>
+          <w:rFonts w:ascii="Arial" w:hAnsi="Arial" w:cs="Arial"/>
+          <w:sz w:val="28"/>
+          <w:szCs w:val="28"/>
+        </w:rPr>
+      </w:pPr>
+    </w:p>
+    <w:p>
+      <w:pPr>
+        <w:rPr>
+          <w:rFonts w:ascii="Arial" w:hAnsi="Arial" w:cs="Arial"/>
+          <w:sz w:val="28"/>
+          <w:szCs w:val="28"/>
+        </w:rPr>
+      </w:pPr>
+    </w:p>
+    <w:p>
+      <w:pPr>
+        <w:rPr>
+          <w:rFonts w:ascii="Arial" w:hAnsi="Arial" w:cs="Arial"/>
+          <w:sz w:val="28"/>
+          <w:szCs w:val="28"/>
+        </w:rPr>
+      </w:pPr>
+    </w:p>
+    <w:p>
+      <w:pPr>
+        <w:rPr>
+          <w:rFonts w:ascii="Arial" w:hAnsi="Arial" w:cs="Arial"/>
+          <w:sz w:val="28"/>
+          <w:szCs w:val="28"/>
+        </w:rPr>
+      </w:pPr>
+    </w:p>
+    <w:p>
+      <w:pPr>
+        <w:rPr>
+          <w:rFonts w:ascii="Arial" w:hAnsi="Arial" w:cs="Arial"/>
+          <w:b/>
+          <w:bCs/>
+          <w:sz w:val="28"/>
+          <w:szCs w:val="28"/>
+        </w:rPr>
+      </w:pPr>
+      <w:r>
+        <w:rPr>
+          <w:rFonts w:ascii="Arial" w:hAnsi="Arial" w:cs="Arial"/>
+          <w:b/>
+          <w:bCs/>
+          <w:sz w:val="28"/>
+          <w:szCs w:val="28"/>
+        </w:rPr>
+        <w:lastRenderedPageBreak/>
+        <w:t>Funzione di modifica:</w:t>
+      </w:r>
+    </w:p>
+    <w:p>
+      <w:pPr>
+        <w:rPr>
+          <w:rFonts w:ascii="Arial" w:hAnsi="Arial" w:cs="Arial"/>
+          <w:b/>
+          <w:bCs/>
+          <w:sz w:val="28"/>
+          <w:szCs w:val="28"/>
+        </w:rPr>
+      </w:pPr>
+      <w:r>
+        <w:rPr>
+          <w:rFonts w:ascii="Arial" w:hAnsi="Arial" w:cs="Arial"/>
+          <w:b/>
+          <w:bCs/>
+          <w:noProof/>
+          <w:sz w:val="28"/>
+          <w:szCs w:val="28"/>
+        </w:rPr>
+        <w:drawing>
+          <wp:inline distT="0" distB="0" distL="0" distR="0" wp14:anchorId="39D80B69" wp14:editId="17E67EFF">
+            <wp:extent cx="6120130" cy="2844800"/>
+            <wp:effectExtent l="0" t="0" r="0" b="0"/>
+            <wp:docPr id="8" name="Immagine 8"/>
+            <wp:cNvGraphicFramePr>
+              <a:graphicFrameLocks xmlns:a="http://schemas.openxmlformats.org/drawingml/2006/main" noChangeAspect="1"/>
+            </wp:cNvGraphicFramePr>
+            <a:graphic xmlns:a="http://schemas.openxmlformats.org/drawingml/2006/main">
+              <a:graphicData uri="http://schemas.openxmlformats.org/drawingml/2006/picture">
+                <pic:pic xmlns:pic="http://schemas.openxmlformats.org/drawingml/2006/picture">
+                  <pic:nvPicPr>
+                    <pic:cNvPr id="8" name="Funzione Modifica - Sequnece Diagram.png"/>
+                    <pic:cNvPicPr/>
+                  </pic:nvPicPr>
+                  <pic:blipFill>
+                    <a:blip r:embed="rId12">
+                      <a:extLst>
+                        <a:ext uri="{28A0092B-C50C-407E-A947-70E740481C1C}">
+                          <a14:useLocalDpi xmlns:a14="http://schemas.microsoft.com/office/drawing/2010/main" val="0"/>
+                        </a:ext>
+                      </a:extLst>
+                    </a:blip>
+                    <a:stretch>
+                      <a:fillRect/>
+                    </a:stretch>
+                  </pic:blipFill>
+                  <pic:spPr>
+                    <a:xfrm>
+                      <a:off x="0" y="0"/>
+                      <a:ext cx="6120130" cy="2844800"/>
+                    </a:xfrm>
+                    <a:prstGeom prst="rect">
+                      <a:avLst/>
+                    </a:prstGeom>
+                  </pic:spPr>
+                </pic:pic>
+              </a:graphicData>
+            </a:graphic>
+          </wp:inline>
+        </w:drawing>
+      </w:r>
+    </w:p>
+    <w:p>
+      <w:pPr>
+        <w:rPr>
+          <w:rFonts w:ascii="Arial" w:hAnsi="Arial" w:cs="Arial"/>
+          <w:sz w:val="28"/>
+          <w:szCs w:val="28"/>
+        </w:rPr>
+      </w:pPr>
+      <w:r>
+        <w:rPr>
+          <w:rFonts w:ascii="Arial" w:hAnsi="Arial" w:cs="Arial"/>
+          <w:sz w:val="28"/>
+          <w:szCs w:val="28"/>
+        </w:rPr>
+        <w:t>La funzione modifica viene chiamata solo se l’utente ha accesso alla dialog di “Modifica Recensione” (ovvero quando ha già pubblicato una recensione per la location selezionata) e sfrutta il DAO di recensione per avviare una modifica.</w:t>
       </w:r>
     </w:p>
     <w:p>
@@ -1824,7 +1786,7 @@
                     <pic:cNvPicPr/>
                   </pic:nvPicPr>
                   <pic:blipFill>
-                    <a:blip r:embed="rId12">
+                    <a:blip r:embed="rId13">
                       <a:extLst>
                         <a:ext uri="{28A0092B-C50C-407E-A947-70E740481C1C}">
                           <a14:useLocalDpi xmlns:a14="http://schemas.microsoft.com/office/drawing/2010/main" val="0"/>
@@ -1887,31 +1849,7 @@
           <w:sz w:val="28"/>
           <w:szCs w:val="28"/>
         </w:rPr>
-        <w:t xml:space="preserve">La funzione modifica viene chiamata solo se l’utente ha accesso alla dialog di </w:t>
-      </w:r>
-      <w:r>
-        <w:rPr>
-          <w:rFonts w:ascii="Arial" w:hAnsi="Arial" w:cs="Arial"/>
-          <w:sz w:val="28"/>
-          <w:szCs w:val="28"/>
-        </w:rPr>
-        <w:t>“Elimina Recensione</w:t>
-      </w:r>
-      <w:r>
-        <w:rPr>
-          <w:rFonts w:ascii="Arial" w:hAnsi="Arial" w:cs="Arial"/>
-          <w:sz w:val="28"/>
-          <w:szCs w:val="28"/>
-        </w:rPr>
-        <w:t xml:space="preserve">” (ovvero quando ha già pubblicato una recensione per la location selezionata) e sfrutta il DAO di recensione per avviare una </w:t>
-      </w:r>
-      <w:r>
-        <w:rPr>
-          <w:rFonts w:ascii="Arial" w:hAnsi="Arial" w:cs="Arial"/>
-          <w:sz w:val="28"/>
-          <w:szCs w:val="28"/>
-        </w:rPr>
-        <w:t>eliminazione.</w:t>
+        <w:t>La funzione modifica viene chiamata solo se l’utente ha accesso alla dialog di “Elimina Recensione” (ovvero quando ha già pubblicato una recensione per la location selezionata) e sfrutta il DAO di recensione per avviare una eliminazione.</w:t>
       </w:r>
     </w:p>
     <w:p>
@@ -2070,7 +2008,7 @@
                     <pic:cNvPicPr/>
                   </pic:nvPicPr>
                   <pic:blipFill>
-                    <a:blip r:embed="rId13">
+                    <a:blip r:embed="rId14">
                       <a:extLst>
                         <a:ext uri="{28A0092B-C50C-407E-A947-70E740481C1C}">
                           <a14:useLocalDpi xmlns:a14="http://schemas.microsoft.com/office/drawing/2010/main" val="0"/>
@@ -2305,7 +2243,7 @@
                     <pic:cNvPicPr/>
                   </pic:nvPicPr>
                   <pic:blipFill>
-                    <a:blip r:embed="rId14">
+                    <a:blip r:embed="rId15">
                       <a:extLst>
                         <a:ext uri="{28A0092B-C50C-407E-A947-70E740481C1C}">
                           <a14:useLocalDpi xmlns:a14="http://schemas.microsoft.com/office/drawing/2010/main" val="0"/>
@@ -2356,8 +2294,6 @@
         </w:rPr>
         <w:t xml:space="preserve"> con immagine</w:t>
       </w:r>
-      <w:bookmarkStart w:id="0" w:name="_GoBack"/>
-      <w:bookmarkEnd w:id="0"/>
       <w:r>
         <w:rPr>
           <w:rFonts w:ascii="Arial" w:hAnsi="Arial" w:cs="Arial"/>
@@ -2487,7 +2423,7 @@
       </w:r>
     </w:p>
     <w:sectPr>
-      <w:footerReference w:type="default" r:id="rId15"/>
+      <w:footerReference w:type="default" r:id="rId16"/>
       <w:pgSz w:w="11906" w:h="16838"/>
       <w:pgMar w:top="1417" w:right="1134" w:bottom="1134" w:left="1134" w:header="708" w:footer="708" w:gutter="0"/>
       <w:cols w:space="708"/>
@@ -2532,6 +2468,7 @@
         <w:docPartUnique/>
       </w:docPartObj>
     </w:sdtPr>
+    <w:sdtEndPr/>
     <w:sdtContent>
       <w:p>
         <w:pPr>

</xml_diff>